<commit_message>
Added image caption extraction and fixed bracketing in latex formula extraction
</commit_message>
<xml_diff>
--- a/sharepoint2text/tests/resources/sample_with_comment_and_table.docx
+++ b/sharepoint2text/tests/resources/sample_with_comment_and_table.docx
@@ -48,12 +48,154 @@
       <w:pPr>
         <w:pStyle w:val="Text A"/>
       </w:pPr>
+      <w:r>
+        <mc:AlternateContent>
+          <mc:Choice Requires="wpg">
+            <w:drawing xmlns:a="http://schemas.openxmlformats.org/drawingml/2006/main">
+              <wp:anchor distT="152400" distB="152400" distL="152400" distR="152400" simplePos="0" relativeHeight="251659264" behindDoc="0" locked="0" layoutInCell="1" allowOverlap="1">
+                <wp:simplePos x="0" y="0"/>
+                <wp:positionH relativeFrom="margin">
+                  <wp:posOffset>1778388</wp:posOffset>
+                </wp:positionH>
+                <wp:positionV relativeFrom="line">
+                  <wp:posOffset>671490</wp:posOffset>
+                </wp:positionV>
+                <wp:extent cx="3590973" cy="2363233"/>
+                <wp:effectExtent l="0" t="0" r="0" b="0"/>
+                <wp:wrapTopAndBottom distT="152400" distB="152400"/>
+                <wp:docPr id="1073741827" name="officeArt object" descr="Gruppieren"/>
+                <wp:cNvGraphicFramePr/>
+                <a:graphic xmlns:a="http://schemas.openxmlformats.org/drawingml/2006/main">
+                  <a:graphicData uri="http://schemas.microsoft.com/office/word/2010/wordprocessingGroup">
+                    <wpg:wgp>
+                      <wpg:cNvGrpSpPr/>
+                      <wpg:grpSpPr>
+                        <a:xfrm>
+                          <a:off x="0" y="0"/>
+                          <a:ext cx="3590973" cy="2363233"/>
+                          <a:chOff x="0" y="0"/>
+                          <a:chExt cx="3590972" cy="2363232"/>
+                        </a:xfrm>
+                      </wpg:grpSpPr>
+                      <pic:pic xmlns:pic="http://schemas.openxmlformats.org/drawingml/2006/picture">
+                        <pic:nvPicPr>
+                          <pic:cNvPr id="1073741825" name="Space" descr="Space"/>
+                          <pic:cNvPicPr>
+                            <a:picLocks noChangeAspect="1"/>
+                          </pic:cNvPicPr>
+                        </pic:nvPicPr>
+                        <pic:blipFill>
+                          <a:blip r:embed="rId4">
+                            <a:extLst/>
+                          </a:blip>
+                          <a:srcRect l="0" t="0" r="0" b="0"/>
+                          <a:stretch>
+                            <a:fillRect/>
+                          </a:stretch>
+                        </pic:blipFill>
+                        <pic:spPr>
+                          <a:xfrm>
+                            <a:off x="0" y="0"/>
+                            <a:ext cx="3590973" cy="1953798"/>
+                          </a:xfrm>
+                          <a:prstGeom prst="rect">
+                            <a:avLst/>
+                          </a:prstGeom>
+                          <a:ln w="12700" cap="flat">
+                            <a:noFill/>
+                            <a:miter lim="400000"/>
+                          </a:ln>
+                          <a:effectLst/>
+                        </pic:spPr>
+                      </pic:pic>
+                      <wps:wsp>
+                        <wps:cNvPr id="1073741826" name="Caption"/>
+                        <wps:cNvSpPr/>
+                        <wps:spPr>
+                          <a:xfrm>
+                            <a:off x="0" y="2055415"/>
+                            <a:ext cx="3590973" cy="307818"/>
+                          </a:xfrm>
+                          <a:prstGeom prst="roundRect">
+                            <a:avLst>
+                              <a:gd name="adj" fmla="val 0"/>
+                            </a:avLst>
+                          </a:prstGeom>
+                          <a:solidFill>
+                            <a:srgbClr val="000000">
+                              <a:alpha val="0"/>
+                            </a:srgbClr>
+                          </a:solidFill>
+                          <a:ln w="12700" cap="flat">
+                            <a:noFill/>
+                            <a:miter lim="400000"/>
+                          </a:ln>
+                          <a:effectLst/>
+                        </wps:spPr>
+                        <wps:txbx>
+                          <w:txbxContent>
+                            <w:p>
+                              <w:pPr>
+                                <w:pStyle w:val="Objektuntertitel"/>
+                                <w:bidi w:val="0"/>
+                              </w:pPr>
+                              <w:r>
+                                <w:rPr>
+                                  <w:rtl w:val="0"/>
+                                </w:rPr>
+                                <w:t>An image of space</w:t>
+                              </w:r>
+                            </w:p>
+                          </w:txbxContent>
+                        </wps:txbx>
+                        <wps:bodyPr wrap="square" lIns="50800" tIns="50800" rIns="50800" bIns="50800" numCol="1" anchor="t">
+                          <a:noAutofit/>
+                        </wps:bodyPr>
+                      </wps:wsp>
+                    </wpg:wgp>
+                  </a:graphicData>
+                </a:graphic>
+              </wp:anchor>
+            </w:drawing>
+          </mc:Choice>
+          <mc:Fallback>
+            <w:pict>
+              <v:group id="_x0000_s1026" style="visibility:visible;position:absolute;margin-left:140.0pt;margin-top:52.9pt;width:282.8pt;height:186.1pt;z-index:251659264;mso-position-horizontal:absolute;mso-position-horizontal-relative:margin;mso-position-vertical:absolute;mso-position-vertical-relative:line;mso-wrap-distance-left:12.0pt;mso-wrap-distance-top:12.0pt;mso-wrap-distance-right:12.0pt;mso-wrap-distance-bottom:12.0pt;" coordorigin="0,0" coordsize="3590973,2363233">
+                <w10:wrap type="topAndBottom" side="bothSides" anchorx="margin"/>
+                <v:shape id="_x0000_s1027" type="#_x0000_t75" style="position:absolute;left:0;top:0;width:3590973;height:1953798;">
+                  <v:imagedata r:id="rId4" o:title="Bildschirmfoto 2025-12-28 um 10.41.32.png"/>
+                </v:shape>
+                <v:roundrect id="_x0000_s1028" style="position:absolute;left:0;top:2055416;width:3590973;height:307817;" adj="0">
+                  <v:fill color="#000000" opacity="0.0%" type="solid"/>
+                  <v:stroke on="f" weight="1.0pt" dashstyle="solid" endcap="flat" miterlimit="400.0%" joinstyle="miter" linestyle="single" startarrow="none" startarrowwidth="medium" startarrowlength="medium" endarrow="none" endarrowwidth="medium" endarrowlength="medium"/>
+                  <v:textbox>
+                    <w:txbxContent>
+                      <w:p>
+                        <w:pPr>
+                          <w:pStyle w:val="Objektuntertitel"/>
+                          <w:bidi w:val="0"/>
+                        </w:pPr>
+                        <w:r>
+                          <w:rPr>
+                            <w:rtl w:val="0"/>
+                          </w:rPr>
+                          <w:t>An image of space</w:t>
+                        </w:r>
+                      </w:p>
+                    </w:txbxContent>
+                  </v:textbox>
+                </v:roundrect>
+              </v:group>
+            </w:pict>
+          </mc:Fallback>
+        </mc:AlternateContent>
+      </w:r>
     </w:p>
     <w:tbl>
       <w:tblPr>
         <w:tblW w:w="9630" w:type="dxa"/>
         <w:jc w:val="left"/>
-        <w:tblInd w:w="216" w:type="dxa"/>
+        <w:tblInd w:w="324" w:type="dxa"/>
         <w:tblBorders>
           <w:top w:val="single" w:color="ffffff" w:sz="8" w:space="0" w:shadow="0" w:frame="0"/>
           <w:left w:val="single" w:color="ffffff" w:sz="8" w:space="0" w:shadow="0" w:frame="0"/>
@@ -74,7 +216,7 @@
           <w:shd w:val="clear" w:color="auto" w:fill="cadfff"/>
         </w:tblPrEx>
         <w:trPr>
-          <w:trHeight w:val="300" w:hRule="atLeast"/>
+          <w:trHeight w:val="305" w:hRule="atLeast"/>
         </w:trPr>
         <w:tc>
           <w:tcPr>
@@ -146,7 +288,7 @@
           <w:shd w:val="clear" w:color="auto" w:fill="cadfff"/>
         </w:tblPrEx>
         <w:trPr>
-          <w:trHeight w:val="300" w:hRule="atLeast"/>
+          <w:trHeight w:val="305" w:hRule="atLeast"/>
         </w:trPr>
         <w:tc>
           <w:tcPr>
@@ -168,7 +310,7 @@
           </w:tcPr>
           <w:p>
             <w:pPr>
-              <w:pStyle w:val="Text"/>
+              <w:pStyle w:val="Text B"/>
               <w:jc w:val="right"/>
             </w:pPr>
             <w:r>
@@ -179,10 +321,6 @@
                 <w:shd w:val="nil" w:color="auto" w:fill="auto"/>
                 <w:rtl w:val="0"/>
                 <w:lang w:val="en-US"/>
-                <w14:textOutline w14:w="12700" w14:cap="flat">
-                  <w14:noFill/>
-                  <w14:miter w14:lim="400000"/>
-                </w14:textOutline>
               </w:rPr>
               <w:t>119</w:t>
             </w:r>
@@ -208,7 +346,7 @@
           </w:tcPr>
           <w:p>
             <w:pPr>
-              <w:pStyle w:val="Text"/>
+              <w:pStyle w:val="Text B"/>
               <w:jc w:val="right"/>
             </w:pPr>
             <w:r>
@@ -219,10 +357,6 @@
                 <w:shd w:val="nil" w:color="auto" w:fill="auto"/>
                 <w:rtl w:val="0"/>
                 <w:lang w:val="en-US"/>
-                <w14:textOutline w14:w="12700" w14:cap="flat">
-                  <w14:noFill/>
-                  <w14:miter w14:lim="400000"/>
-                </w14:textOutline>
               </w:rPr>
               <w:t>19</w:t>
             </w:r>
@@ -230,6 +364,13 @@
         </w:tc>
       </w:tr>
     </w:tbl>
+    <w:p>
+      <w:pPr>
+        <w:pStyle w:val="Text A"/>
+        <w:widowControl w:val="0"/>
+        <w:ind w:left="216" w:hanging="216"/>
+      </w:pPr>
+    </w:p>
     <w:p>
       <w:pPr>
         <w:pStyle w:val="Text A"/>
@@ -274,7 +415,7 @@
         <w:pStyle w:val="Text A"/>
         <w:rPr>
           <w:color w:val="000000"/>
-          <w:sz w:val="22"/>
+          <w:sz w:val="18"/>
         </w:rPr>
       </w:pPr>
       <m:oMathPara>
@@ -289,8 +430,8 @@
                   <w:rFonts w:ascii="Cambria Math" w:hAnsi="Cambria Math"/>
                   <w:i/>
                   <w:color w:val="000000"/>
-                  <w:sz w:val="26"/>
-                  <w:szCs w:val="26"/>
+                  <w:sz w:val="22"/>
+                  <w:szCs w:val="22"/>
                 </w:rPr>
               </m:ctrlPr>
               <m:type m:val="bar"/>
@@ -301,8 +442,8 @@
                   <w:rFonts w:ascii="Cambria Math" w:hAnsi="Cambria Math"/>
                   <w:i/>
                   <w:color w:val="000000"/>
-                  <w:sz w:val="26"/>
-                  <w:szCs w:val="26"/>
+                  <w:sz w:val="22"/>
+                  <w:szCs w:val="22"/>
                 </w:rPr>
                 <m:t>3</m:t>
               </m:r>
@@ -313,8 +454,8 @@
                   <w:rFonts w:ascii="Cambria Math" w:hAnsi="Cambria Math"/>
                   <w:i/>
                   <w:color w:val="000000"/>
-                  <w:sz w:val="26"/>
-                  <w:szCs w:val="26"/>
+                  <w:sz w:val="22"/>
+                  <w:szCs w:val="22"/>
                 </w:rPr>
                 <m:t>4</m:t>
               </m:r>
@@ -325,8 +466,8 @@
               <w:rFonts w:ascii="Cambria Math" w:hAnsi="Cambria Math"/>
               <w:i/>
               <w:color w:val="000000"/>
-              <w:sz w:val="26"/>
-              <w:szCs w:val="26"/>
+              <w:sz w:val="22"/>
+              <w:szCs w:val="22"/>
             </w:rPr>
             <m:t>×</m:t>
           </m:r>
@@ -335,8 +476,8 @@
               <w:rFonts w:ascii="Cambria Math" w:hAnsi="Cambria Math"/>
               <w:i/>
               <w:color w:val="000000"/>
-              <w:sz w:val="26"/>
-              <w:szCs w:val="26"/>
+              <w:sz w:val="22"/>
+              <w:szCs w:val="22"/>
             </w:rPr>
             <m:t>4</m:t>
           </m:r>
@@ -345,8 +486,8 @@
               <w:rFonts w:ascii="Cambria Math" w:hAnsi="Cambria Math"/>
               <w:i/>
               <w:color w:val="000000"/>
-              <w:sz w:val="26"/>
-              <w:szCs w:val="26"/>
+              <w:sz w:val="22"/>
+              <w:szCs w:val="22"/>
             </w:rPr>
             <m:t>=</m:t>
           </m:r>
@@ -357,8 +498,8 @@
                   <w:rFonts w:ascii="Cambria Math" w:hAnsi="Cambria Math"/>
                   <w:i/>
                   <w:color w:val="000000"/>
-                  <w:sz w:val="26"/>
-                  <w:szCs w:val="26"/>
+                  <w:sz w:val="22"/>
+                  <w:szCs w:val="22"/>
                 </w:rPr>
               </m:ctrlPr>
               <m:degHide m:val="on"/>
@@ -370,8 +511,8 @@
                   <w:rFonts w:ascii="Cambria Math" w:hAnsi="Cambria Math"/>
                   <w:i/>
                   <w:color w:val="000000"/>
-                  <w:sz w:val="26"/>
-                  <w:szCs w:val="26"/>
+                  <w:sz w:val="22"/>
+                  <w:szCs w:val="22"/>
                 </w:rPr>
                 <m:t>(</m:t>
               </m:r>
@@ -382,8 +523,8 @@
               <w:rFonts w:ascii="Cambria Math" w:hAnsi="Cambria Math"/>
               <w:i/>
               <w:color w:val="000000"/>
-              <w:sz w:val="26"/>
-              <w:szCs w:val="26"/>
+              <w:sz w:val="22"/>
+              <w:szCs w:val="22"/>
             </w:rPr>
             <m:t>9</m:t>
           </m:r>
@@ -392,8 +533,8 @@
               <w:rFonts w:ascii="Cambria Math" w:hAnsi="Cambria Math"/>
               <w:i/>
               <w:color w:val="000000"/>
-              <w:sz w:val="26"/>
-              <w:szCs w:val="26"/>
+              <w:sz w:val="22"/>
+              <w:szCs w:val="22"/>
             </w:rPr>
             <m:t>)</m:t>
           </m:r>
@@ -401,8 +542,8 @@
       </m:oMathPara>
     </w:p>
     <w:sectPr>
-      <w:headerReference w:type="default" r:id="rId4"/>
-      <w:footerReference w:type="default" r:id="rId5"/>
+      <w:headerReference w:type="default" r:id="rId5"/>
+      <w:footerReference w:type="default" r:id="rId6"/>
       <w:pgSz w:w="11900" w:h="16840" w:orient="portrait"/>
       <w:pgMar w:top="1134" w:right="1134" w:bottom="1134" w:left="1134" w:header="709" w:footer="850"/>
       <w:bidi w:val="0"/>
@@ -826,6 +967,53 @@
       </w14:textFill>
     </w:rPr>
   </w:style>
+  <w:style w:type="paragraph" w:styleId="Objektuntertitel">
+    <w:name w:val="Objektuntertitel"/>
+    <w:next w:val="Objektuntertitel"/>
+    <w:pPr>
+      <w:keepNext w:val="0"/>
+      <w:keepLines w:val="0"/>
+      <w:pageBreakBefore w:val="0"/>
+      <w:widowControl w:val="1"/>
+      <w:shd w:val="clear" w:color="auto" w:fill="auto"/>
+      <w:suppressAutoHyphens w:val="0"/>
+      <w:bidi w:val="0"/>
+      <w:spacing w:before="0" w:after="0" w:line="240" w:lineRule="auto"/>
+      <w:ind w:left="0" w:right="0" w:firstLine="0"/>
+      <w:jc w:val="center"/>
+      <w:outlineLvl w:val="9"/>
+    </w:pPr>
+    <w:rPr>
+      <w:rFonts w:ascii="Helvetica Neue Light" w:cs="Arial Unicode MS" w:hAnsi="Helvetica Neue Light" w:eastAsia="Arial Unicode MS"/>
+      <w:b w:val="0"/>
+      <w:bCs w:val="0"/>
+      <w:i w:val="0"/>
+      <w:iCs w:val="0"/>
+      <w:caps w:val="0"/>
+      <w:smallCaps w:val="0"/>
+      <w:strike w:val="0"/>
+      <w:dstrike w:val="0"/>
+      <w:outline w:val="0"/>
+      <w:color w:val="000000"/>
+      <w:spacing w:val="0"/>
+      <w:kern w:val="0"/>
+      <w:position w:val="0"/>
+      <w:sz w:val="24"/>
+      <w:szCs w:val="24"/>
+      <w:u w:val="none"/>
+      <w:shd w:val="nil" w:color="auto" w:fill="auto"/>
+      <w:vertAlign w:val="baseline"/>
+      <w:lang w:val="de-DE"/>
+      <w14:textOutline>
+        <w14:noFill/>
+      </w14:textOutline>
+      <w14:textFill>
+        <w14:solidFill>
+          <w14:srgbClr w14:val="000000"/>
+        </w14:solidFill>
+      </w14:textFill>
+    </w:rPr>
+  </w:style>
   <w:style w:type="paragraph" w:styleId="Tabellenstil 2">
     <w:name w:val="Tabellenstil 2"/>
     <w:next w:val="Tabellenstil 2"/>
@@ -874,9 +1062,9 @@
       </w14:textFill>
     </w:rPr>
   </w:style>
-  <w:style w:type="paragraph" w:styleId="Text">
-    <w:name w:val="Text"/>
-    <w:next w:val="Text"/>
+  <w:style w:type="paragraph" w:styleId="Text B">
+    <w:name w:val="Text B"/>
+    <w:next w:val="Text B"/>
     <w:pPr>
       <w:keepNext w:val="0"/>
       <w:keepLines w:val="0"/>
@@ -911,8 +1099,9 @@
       <w:shd w:val="nil" w:color="auto" w:fill="auto"/>
       <w:vertAlign w:val="baseline"/>
       <w:lang w:val="en-US"/>
-      <w14:textOutline>
+      <w14:textOutline w14:w="12700" w14:cap="flat">
         <w14:noFill/>
+        <w14:miter w14:lim="400000"/>
       </w14:textOutline>
       <w14:textFill>
         <w14:solidFill>

</xml_diff>